<commit_message>
Fix bugs and refactor
</commit_message>
<xml_diff>
--- a/reports/D01/Docs/Architecture WIS.docx
+++ b/reports/D01/Docs/Architecture WIS.docx
@@ -1,6 +1,6 @@
 
 <file path=word/document.xml><?xml version="1.0" encoding="utf-8"?>
-<w:document xmlns:wpc="http://schemas.microsoft.com/office/word/2010/wordprocessingCanvas" xmlns:cx="http://schemas.microsoft.com/office/drawing/2014/chartex" xmlns:cx1="http://schemas.microsoft.com/office/drawing/2015/9/8/chartex" xmlns:cx2="http://schemas.microsoft.com/office/drawing/2015/10/21/chartex" xmlns:cx3="http://schemas.microsoft.com/office/drawing/2016/5/9/chartex" xmlns:cx4="http://schemas.microsoft.com/office/drawing/2016/5/10/chartex" xmlns:cx5="http://schemas.microsoft.com/office/drawing/2016/5/11/chartex" xmlns:cx6="http://schemas.microsoft.com/office/drawing/2016/5/12/chartex" xmlns:cx7="http://schemas.microsoft.com/office/drawing/2016/5/13/chartex" xmlns:cx8="http://schemas.microsoft.com/office/drawing/2016/5/14/chartex" xmlns:mc="http://schemas.openxmlformats.org/markup-compatibility/2006" xmlns:aink="http://schemas.microsoft.com/office/drawing/2016/ink" xmlns:am3d="http://schemas.microsoft.com/office/drawing/2017/model3d" xmlns:o="urn:schemas-microsoft-com:office:office" xmlns:r="http://schemas.openxmlformats.org/officeDocument/2006/relationships" xmlns:m="http://schemas.openxmlformats.org/officeDocument/2006/math" xmlns:v="urn:schemas-microsoft-com:vml" xmlns:wp14="http://schemas.microsoft.com/office/word/2010/wordprocessingDrawing" xmlns:wp="http://schemas.openxmlformats.org/drawingml/2006/wordprocessingDrawing" xmlns:w10="urn:schemas-microsoft-com:office:word" xmlns:w="http://schemas.openxmlformats.org/wordprocessingml/2006/main" xmlns:w14="http://schemas.microsoft.com/office/word/2010/wordml" xmlns:w15="http://schemas.microsoft.com/office/word/2012/wordml" xmlns:w16cex="http://schemas.microsoft.com/office/word/2018/wordml/cex" xmlns:w16cid="http://schemas.microsoft.com/office/word/2016/wordml/cid" xmlns:w16="http://schemas.microsoft.com/office/word/2018/wordml" xmlns:w16sdtdh="http://schemas.microsoft.com/office/word/2020/wordml/sdtdatahash" xmlns:w16se="http://schemas.microsoft.com/office/word/2015/wordml/symex" xmlns:wpg="http://schemas.microsoft.com/office/word/2010/wordprocessingGroup" xmlns:wpi="http://schemas.microsoft.com/office/word/2010/wordprocessingInk" xmlns:wne="http://schemas.microsoft.com/office/word/2006/wordml" xmlns:wps="http://schemas.microsoft.com/office/word/2010/wordprocessingShape" mc:Ignorable="w14 w15 w16se w16cid w16 w16cex w16sdtdh wp14">
+<w:document xmlns:wpc="http://schemas.microsoft.com/office/word/2010/wordprocessingCanvas" xmlns:cx="http://schemas.microsoft.com/office/drawing/2014/chartex" xmlns:cx1="http://schemas.microsoft.com/office/drawing/2015/9/8/chartex" xmlns:cx2="http://schemas.microsoft.com/office/drawing/2015/10/21/chartex" xmlns:cx3="http://schemas.microsoft.com/office/drawing/2016/5/9/chartex" xmlns:cx4="http://schemas.microsoft.com/office/drawing/2016/5/10/chartex" xmlns:cx5="http://schemas.microsoft.com/office/drawing/2016/5/11/chartex" xmlns:cx6="http://schemas.microsoft.com/office/drawing/2016/5/12/chartex" xmlns:cx7="http://schemas.microsoft.com/office/drawing/2016/5/13/chartex" xmlns:cx8="http://schemas.microsoft.com/office/drawing/2016/5/14/chartex" xmlns:mc="http://schemas.openxmlformats.org/markup-compatibility/2006" xmlns:aink="http://schemas.microsoft.com/office/drawing/2016/ink" xmlns:am3d="http://schemas.microsoft.com/office/drawing/2017/model3d" xmlns:o="urn:schemas-microsoft-com:office:office" xmlns:oel="http://schemas.microsoft.com/office/2019/extlst" xmlns:r="http://schemas.openxmlformats.org/officeDocument/2006/relationships" xmlns:m="http://schemas.openxmlformats.org/officeDocument/2006/math" xmlns:v="urn:schemas-microsoft-com:vml" xmlns:wp14="http://schemas.microsoft.com/office/word/2010/wordprocessingDrawing" xmlns:wp="http://schemas.openxmlformats.org/drawingml/2006/wordprocessingDrawing" xmlns:w10="urn:schemas-microsoft-com:office:word" xmlns:w="http://schemas.openxmlformats.org/wordprocessingml/2006/main" xmlns:w14="http://schemas.microsoft.com/office/word/2010/wordml" xmlns:w15="http://schemas.microsoft.com/office/word/2012/wordml" xmlns:w16cex="http://schemas.microsoft.com/office/word/2018/wordml/cex" xmlns:w16cid="http://schemas.microsoft.com/office/word/2016/wordml/cid" xmlns:w16="http://schemas.microsoft.com/office/word/2018/wordml" xmlns:w16sdtdh="http://schemas.microsoft.com/office/word/2020/wordml/sdtdatahash" xmlns:w16se="http://schemas.microsoft.com/office/word/2015/wordml/symex" xmlns:wpg="http://schemas.microsoft.com/office/word/2010/wordprocessingGroup" xmlns:wpi="http://schemas.microsoft.com/office/word/2010/wordprocessingInk" xmlns:wne="http://schemas.microsoft.com/office/word/2006/wordml" xmlns:wps="http://schemas.microsoft.com/office/word/2010/wordprocessingShape" mc:Ignorable="w14 w15 w16se w16cid w16 w16cex w16sdtdh wp14">
   <w:body>
     <w:p>
       <w:pPr>
@@ -43,7 +43,6 @@
           <w:szCs w:val="94"/>
         </w:rPr>
       </w:pPr>
-      <w:proofErr w:type="spellStart"/>
       <w:r>
         <w:rPr>
           <w:rFonts w:ascii="Calibri" w:eastAsia="Calibri" w:hAnsi="Calibri" w:cs="Calibri"/>
@@ -51,17 +50,7 @@
           <w:sz w:val="94"/>
           <w:szCs w:val="94"/>
         </w:rPr>
-        <w:t>Architecture</w:t>
-      </w:r>
-      <w:proofErr w:type="spellEnd"/>
-      <w:r>
-        <w:rPr>
-          <w:rFonts w:ascii="Calibri" w:eastAsia="Calibri" w:hAnsi="Calibri" w:cs="Calibri"/>
-          <w:color w:val="3C78D8"/>
-          <w:sz w:val="94"/>
-          <w:szCs w:val="94"/>
-        </w:rPr>
-        <w:t xml:space="preserve"> WIS</w:t>
+        <w:t>Architecture WIS</w:t>
       </w:r>
     </w:p>
     <w:p>
@@ -383,26 +372,18 @@
       <w:r>
         <w:t xml:space="preserve">Rodríguez </w:t>
       </w:r>
-      <w:proofErr w:type="spellStart"/>
       <w:r>
         <w:rPr>
           <w:color w:val="222222"/>
         </w:rPr>
-        <w:t>Garcia</w:t>
-      </w:r>
-      <w:proofErr w:type="spellEnd"/>
-      <w:r>
-        <w:rPr>
-          <w:color w:val="222222"/>
-        </w:rPr>
-        <w:t xml:space="preserve"> (</w:t>
+        <w:t>Garcia (</w:t>
       </w:r>
       <w:hyperlink r:id="rId13" w:history="1">
         <w:r>
           <w:rPr>
             <w:rStyle w:val="Hipervnculo"/>
           </w:rPr>
-          <w:t>marpercor8@alum.us.es</w:t>
+          <w:t>marrodgar62@alum.us.es</w:t>
         </w:r>
       </w:hyperlink>
       <w:r>
@@ -1537,15 +1518,7 @@
         <w:t>bastantes,</w:t>
       </w:r>
       <w:r>
-        <w:t xml:space="preserve"> aunque no hemos trabajado con ellas. Normalmente estas se han explicado con bastante profundidad, aunque ya estaban implementadas en su totalidad por un </w:t>
-      </w:r>
-      <w:proofErr w:type="spellStart"/>
-      <w:r>
-        <w:t>framework</w:t>
-      </w:r>
-      <w:proofErr w:type="spellEnd"/>
-      <w:r>
-        <w:t xml:space="preserve"> o aplicación.</w:t>
+        <w:t xml:space="preserve"> aunque no hemos trabajado con ellas. Normalmente estas se han explicado con bastante profundidad, aunque ya estaban implementadas en su totalidad por un framework o aplicación.</w:t>
       </w:r>
     </w:p>
     <w:p/>
@@ -1566,99 +1539,16 @@
         <w:t>un conocimiento básico</w:t>
       </w:r>
       <w:r>
-        <w:t xml:space="preserve"> sobre distintas arquitecturas utilizadas en </w:t>
-      </w:r>
-      <w:proofErr w:type="spellStart"/>
-      <w:r>
-        <w:t>backend</w:t>
-      </w:r>
-      <w:proofErr w:type="spellEnd"/>
-      <w:r>
-        <w:t xml:space="preserve">. </w:t>
+        <w:t xml:space="preserve"> sobre distintas arquitecturas utilizadas en backend. </w:t>
       </w:r>
       <w:r>
         <w:t>Arquitecturas basadas</w:t>
       </w:r>
       <w:r>
-        <w:t xml:space="preserve"> en microservicios usadas, por ejemplo, en Netflix o </w:t>
-      </w:r>
-      <w:proofErr w:type="spellStart"/>
-      <w:r>
-        <w:t>amazon</w:t>
-      </w:r>
-      <w:proofErr w:type="spellEnd"/>
-      <w:r>
-        <w:t xml:space="preserve">, arquitecturas basadas en capas como puede ser Spring, arquitecturas basadas en componentes utilizados por </w:t>
-      </w:r>
-      <w:proofErr w:type="spellStart"/>
-      <w:r>
-        <w:t>React</w:t>
-      </w:r>
-      <w:proofErr w:type="spellEnd"/>
-      <w:r>
-        <w:t xml:space="preserve">, Angular o </w:t>
-      </w:r>
-      <w:proofErr w:type="spellStart"/>
-      <w:r>
-        <w:t>Silence</w:t>
-      </w:r>
-      <w:proofErr w:type="spellEnd"/>
-      <w:r>
-        <w:t xml:space="preserve">, o la arquitectura más simple como la arquitectura monolítica. En esta asignatura usamos de forma práctica el </w:t>
-      </w:r>
-      <w:proofErr w:type="spellStart"/>
-      <w:r>
-        <w:t>framewo</w:t>
-      </w:r>
-      <w:r>
-        <w:t>rk</w:t>
-      </w:r>
-      <w:proofErr w:type="spellEnd"/>
-      <w:r>
-        <w:t xml:space="preserve"> </w:t>
-      </w:r>
-      <w:proofErr w:type="spellStart"/>
-      <w:r>
-        <w:t>Silence</w:t>
-      </w:r>
-      <w:proofErr w:type="spellEnd"/>
-      <w:r>
-        <w:t xml:space="preserve"> ,que utiliza una arquitectura basada en componentes, para implementar una aplicación web</w:t>
-      </w:r>
-      <w:r>
-        <w:t xml:space="preserve">, desde cero, sin tener que preocuparnos del </w:t>
-      </w:r>
-      <w:proofErr w:type="spellStart"/>
-      <w:r>
-        <w:t>backend</w:t>
-      </w:r>
-      <w:proofErr w:type="spellEnd"/>
-      <w:r>
-        <w:t xml:space="preserve">, ya que nos lo daba el </w:t>
-      </w:r>
-      <w:proofErr w:type="spellStart"/>
-      <w:r>
-        <w:t>framework</w:t>
-      </w:r>
-      <w:proofErr w:type="spellEnd"/>
-      <w:r>
-        <w:t xml:space="preserve"> “</w:t>
-      </w:r>
-      <w:proofErr w:type="spellStart"/>
-      <w:r>
-        <w:t>Silence</w:t>
-      </w:r>
-      <w:proofErr w:type="spellEnd"/>
-      <w:r>
-        <w:t xml:space="preserve">” y por tanto solo tener que preocuparnos de base de datos y </w:t>
-      </w:r>
-      <w:proofErr w:type="spellStart"/>
-      <w:r>
-        <w:t>front-end</w:t>
-      </w:r>
-      <w:proofErr w:type="spellEnd"/>
-      <w:r>
-        <w:t>.</w:t>
+        <w:t xml:space="preserve"> en microservicios usadas, por ejemplo, en Netflix o amazon, arquitecturas basadas en capas como puede ser Spring, arquitecturas basadas en componentes utilizados por React, Angular o Silence, o la arquitectura más simple como la arquitectura monolítica. En esta asignatura usamos de forma práctica el framework Silence ,que utiliza una arquitectura basada en componentes, para implementar una aplicación web</w:t>
+      </w:r>
+      <w:r>
+        <w:t>, desde cero, sin tener que preocuparnos del backend, ya que nos lo daba el framework “Silence” y por tanto solo tener que preocuparnos de base de datos y front-end.</w:t>
       </w:r>
     </w:p>
     <w:p/>
@@ -1679,10 +1569,7 @@
         <w:t>AISS</w:t>
       </w:r>
       <w:r>
-        <w:t xml:space="preserve"> en la que había un contenido más extenso e intensivo con respecto a los conocimientos claves de las arquitectur</w:t>
-      </w:r>
-      <w:r>
-        <w:t>as de capas.</w:t>
+        <w:t xml:space="preserve"> en la que había un contenido más extenso e intensivo con respecto a los conocimientos claves de las arquitecturas de capas.</w:t>
       </w:r>
       <w:r>
         <w:t xml:space="preserve"> Además, en esta asignatura también aprendimos principalmente a desarrollar APIS y a usar algunas ya creadas, e integrarlas en nuestro propio proyecto, lo cual es muy útil hoy en día, y que es de las tecnologías </w:t>
@@ -1712,40 +1599,19 @@
         <w:t>que,</w:t>
       </w:r>
       <w:r>
-        <w:t xml:space="preserve"> aunque no ha sido una asignatura enfocada solamente en arquitectura, hemos visto las distintas capas que tiene el </w:t>
-      </w:r>
-      <w:proofErr w:type="spellStart"/>
-      <w:r>
-        <w:t>framework</w:t>
-      </w:r>
-      <w:proofErr w:type="spellEnd"/>
-      <w:r>
-        <w:t xml:space="preserve"> de </w:t>
-      </w:r>
-      <w:proofErr w:type="spellStart"/>
+        <w:t xml:space="preserve"> aunque no ha sido una asignatura enfocada solamente en arquitectura, hemos visto las distintas capas que tiene el framework de </w:t>
+      </w:r>
       <w:r>
         <w:rPr>
           <w:i/>
         </w:rPr>
         <w:t>SpringBoot</w:t>
       </w:r>
-      <w:proofErr w:type="spellEnd"/>
-      <w:r>
-        <w:t xml:space="preserve"> y cómo se comunican entre ellas. Hemos visto algunos patrones de diseño a lo largo de esta asignatura y hemos re</w:t>
-      </w:r>
-      <w:r>
-        <w:t>finado algunos temas pendientes de otras asignaturas.</w:t>
-      </w:r>
-      <w:r>
-        <w:t xml:space="preserve"> Para esta asignatura, como bien se ha dicho anteriormente, se usaba el </w:t>
-      </w:r>
-      <w:proofErr w:type="spellStart"/>
-      <w:r>
-        <w:t>framework</w:t>
-      </w:r>
-      <w:proofErr w:type="spellEnd"/>
-      <w:r>
-        <w:t xml:space="preserve"> Spring, el cual ya nos aportaba una arquitectura bastante consolidada y una gran multitud de patrones de diseño lo cual nos facilitaba el desarrollo del proyecto.</w:t>
+      <w:r>
+        <w:t xml:space="preserve"> y cómo se comunican entre ellas. Hemos visto algunos patrones de diseño a lo largo de esta asignatura y hemos refinado algunos temas pendientes de otras asignaturas.</w:t>
+      </w:r>
+      <w:r>
+        <w:t xml:space="preserve"> Para esta asignatura, como bien se ha dicho anteriormente, se usaba el framework Spring, el cual ya nos aportaba una arquitectura bastante consolidada y una gran multitud de patrones de diseño lo cual nos facilitaba el desarrollo del proyecto.</w:t>
       </w:r>
     </w:p>
     <w:p/>
@@ -1774,10 +1640,7 @@
         <w:t>extensos,</w:t>
       </w:r>
       <w:r>
-        <w:t xml:space="preserve"> pero sí suficientes para conocer lo principal y básico gracias a la</w:t>
-      </w:r>
-      <w:r>
-        <w:t>s asignaturas cursadas anteriormente. Además, los miembros del grupo presentan buena disposición hacia seguir profundizando y ampliando estos conceptos de cara a su futuro laboral.</w:t>
+        <w:t xml:space="preserve"> pero sí suficientes para conocer lo principal y básico gracias a las asignaturas cursadas anteriormente. Además, los miembros del grupo presentan buena disposición hacia seguir profundizando y ampliando estos conceptos de cara a su futuro laboral.</w:t>
       </w:r>
     </w:p>
     <w:p/>
@@ -1824,7 +1687,7 @@
 </file>
 
 <file path=word/endnotes.xml><?xml version="1.0" encoding="utf-8"?>
-<w:endnotes xmlns:wpc="http://schemas.microsoft.com/office/word/2010/wordprocessingCanvas" xmlns:cx="http://schemas.microsoft.com/office/drawing/2014/chartex" xmlns:cx1="http://schemas.microsoft.com/office/drawing/2015/9/8/chartex" xmlns:cx2="http://schemas.microsoft.com/office/drawing/2015/10/21/chartex" xmlns:cx3="http://schemas.microsoft.com/office/drawing/2016/5/9/chartex" xmlns:cx4="http://schemas.microsoft.com/office/drawing/2016/5/10/chartex" xmlns:cx5="http://schemas.microsoft.com/office/drawing/2016/5/11/chartex" xmlns:cx6="http://schemas.microsoft.com/office/drawing/2016/5/12/chartex" xmlns:cx7="http://schemas.microsoft.com/office/drawing/2016/5/13/chartex" xmlns:cx8="http://schemas.microsoft.com/office/drawing/2016/5/14/chartex" xmlns:mc="http://schemas.openxmlformats.org/markup-compatibility/2006" xmlns:aink="http://schemas.microsoft.com/office/drawing/2016/ink" xmlns:am3d="http://schemas.microsoft.com/office/drawing/2017/model3d" xmlns:o="urn:schemas-microsoft-com:office:office" xmlns:r="http://schemas.openxmlformats.org/officeDocument/2006/relationships" xmlns:m="http://schemas.openxmlformats.org/officeDocument/2006/math" xmlns:v="urn:schemas-microsoft-com:vml" xmlns:wp14="http://schemas.microsoft.com/office/word/2010/wordprocessingDrawing" xmlns:wp="http://schemas.openxmlformats.org/drawingml/2006/wordprocessingDrawing" xmlns:w10="urn:schemas-microsoft-com:office:word" xmlns:w="http://schemas.openxmlformats.org/wordprocessingml/2006/main" xmlns:w14="http://schemas.microsoft.com/office/word/2010/wordml" xmlns:w15="http://schemas.microsoft.com/office/word/2012/wordml" xmlns:w16cex="http://schemas.microsoft.com/office/word/2018/wordml/cex" xmlns:w16cid="http://schemas.microsoft.com/office/word/2016/wordml/cid" xmlns:w16="http://schemas.microsoft.com/office/word/2018/wordml" xmlns:w16sdtdh="http://schemas.microsoft.com/office/word/2020/wordml/sdtdatahash" xmlns:w16se="http://schemas.microsoft.com/office/word/2015/wordml/symex" xmlns:wpg="http://schemas.microsoft.com/office/word/2010/wordprocessingGroup" xmlns:wpi="http://schemas.microsoft.com/office/word/2010/wordprocessingInk" xmlns:wne="http://schemas.microsoft.com/office/word/2006/wordml" xmlns:wps="http://schemas.microsoft.com/office/word/2010/wordprocessingShape" mc:Ignorable="w14 w15 w16se w16cid w16 w16cex w16sdtdh wp14">
+<w:endnotes xmlns:wpc="http://schemas.microsoft.com/office/word/2010/wordprocessingCanvas" xmlns:cx="http://schemas.microsoft.com/office/drawing/2014/chartex" xmlns:cx1="http://schemas.microsoft.com/office/drawing/2015/9/8/chartex" xmlns:cx2="http://schemas.microsoft.com/office/drawing/2015/10/21/chartex" xmlns:cx3="http://schemas.microsoft.com/office/drawing/2016/5/9/chartex" xmlns:cx4="http://schemas.microsoft.com/office/drawing/2016/5/10/chartex" xmlns:cx5="http://schemas.microsoft.com/office/drawing/2016/5/11/chartex" xmlns:cx6="http://schemas.microsoft.com/office/drawing/2016/5/12/chartex" xmlns:cx7="http://schemas.microsoft.com/office/drawing/2016/5/13/chartex" xmlns:cx8="http://schemas.microsoft.com/office/drawing/2016/5/14/chartex" xmlns:mc="http://schemas.openxmlformats.org/markup-compatibility/2006" xmlns:aink="http://schemas.microsoft.com/office/drawing/2016/ink" xmlns:am3d="http://schemas.microsoft.com/office/drawing/2017/model3d" xmlns:o="urn:schemas-microsoft-com:office:office" xmlns:oel="http://schemas.microsoft.com/office/2019/extlst" xmlns:r="http://schemas.openxmlformats.org/officeDocument/2006/relationships" xmlns:m="http://schemas.openxmlformats.org/officeDocument/2006/math" xmlns:v="urn:schemas-microsoft-com:vml" xmlns:wp14="http://schemas.microsoft.com/office/word/2010/wordprocessingDrawing" xmlns:wp="http://schemas.openxmlformats.org/drawingml/2006/wordprocessingDrawing" xmlns:w10="urn:schemas-microsoft-com:office:word" xmlns:w="http://schemas.openxmlformats.org/wordprocessingml/2006/main" xmlns:w14="http://schemas.microsoft.com/office/word/2010/wordml" xmlns:w15="http://schemas.microsoft.com/office/word/2012/wordml" xmlns:w16cex="http://schemas.microsoft.com/office/word/2018/wordml/cex" xmlns:w16cid="http://schemas.microsoft.com/office/word/2016/wordml/cid" xmlns:w16="http://schemas.microsoft.com/office/word/2018/wordml" xmlns:w16sdtdh="http://schemas.microsoft.com/office/word/2020/wordml/sdtdatahash" xmlns:w16se="http://schemas.microsoft.com/office/word/2015/wordml/symex" xmlns:wpg="http://schemas.microsoft.com/office/word/2010/wordprocessingGroup" xmlns:wpi="http://schemas.microsoft.com/office/word/2010/wordprocessingInk" xmlns:wne="http://schemas.microsoft.com/office/word/2006/wordml" xmlns:wps="http://schemas.microsoft.com/office/word/2010/wordprocessingShape" mc:Ignorable="w14 w15 w16se w16cid w16 w16cex w16sdtdh wp14">
   <w:endnote w:type="separator" w:id="-1">
     <w:p>
       <w:pPr>
@@ -1849,7 +1712,7 @@
 </file>
 
 <file path=word/footer1.xml><?xml version="1.0" encoding="utf-8"?>
-<w:ftr xmlns:wpc="http://schemas.microsoft.com/office/word/2010/wordprocessingCanvas" xmlns:cx="http://schemas.microsoft.com/office/drawing/2014/chartex" xmlns:cx1="http://schemas.microsoft.com/office/drawing/2015/9/8/chartex" xmlns:cx2="http://schemas.microsoft.com/office/drawing/2015/10/21/chartex" xmlns:cx3="http://schemas.microsoft.com/office/drawing/2016/5/9/chartex" xmlns:cx4="http://schemas.microsoft.com/office/drawing/2016/5/10/chartex" xmlns:cx5="http://schemas.microsoft.com/office/drawing/2016/5/11/chartex" xmlns:cx6="http://schemas.microsoft.com/office/drawing/2016/5/12/chartex" xmlns:cx7="http://schemas.microsoft.com/office/drawing/2016/5/13/chartex" xmlns:cx8="http://schemas.microsoft.com/office/drawing/2016/5/14/chartex" xmlns:mc="http://schemas.openxmlformats.org/markup-compatibility/2006" xmlns:aink="http://schemas.microsoft.com/office/drawing/2016/ink" xmlns:am3d="http://schemas.microsoft.com/office/drawing/2017/model3d" xmlns:o="urn:schemas-microsoft-com:office:office" xmlns:r="http://schemas.openxmlformats.org/officeDocument/2006/relationships" xmlns:m="http://schemas.openxmlformats.org/officeDocument/2006/math" xmlns:v="urn:schemas-microsoft-com:vml" xmlns:wp14="http://schemas.microsoft.com/office/word/2010/wordprocessingDrawing" xmlns:wp="http://schemas.openxmlformats.org/drawingml/2006/wordprocessingDrawing" xmlns:w10="urn:schemas-microsoft-com:office:word" xmlns:w="http://schemas.openxmlformats.org/wordprocessingml/2006/main" xmlns:w14="http://schemas.microsoft.com/office/word/2010/wordml" xmlns:w15="http://schemas.microsoft.com/office/word/2012/wordml" xmlns:w16cex="http://schemas.microsoft.com/office/word/2018/wordml/cex" xmlns:w16cid="http://schemas.microsoft.com/office/word/2016/wordml/cid" xmlns:w16="http://schemas.microsoft.com/office/word/2018/wordml" xmlns:w16sdtdh="http://schemas.microsoft.com/office/word/2020/wordml/sdtdatahash" xmlns:w16se="http://schemas.microsoft.com/office/word/2015/wordml/symex" xmlns:wpg="http://schemas.microsoft.com/office/word/2010/wordprocessingGroup" xmlns:wpi="http://schemas.microsoft.com/office/word/2010/wordprocessingInk" xmlns:wne="http://schemas.microsoft.com/office/word/2006/wordml" xmlns:wps="http://schemas.microsoft.com/office/word/2010/wordprocessingShape" mc:Ignorable="w14 w15 w16se w16cid w16 w16cex w16sdtdh wp14">
+<w:ftr xmlns:wpc="http://schemas.microsoft.com/office/word/2010/wordprocessingCanvas" xmlns:cx="http://schemas.microsoft.com/office/drawing/2014/chartex" xmlns:cx1="http://schemas.microsoft.com/office/drawing/2015/9/8/chartex" xmlns:cx2="http://schemas.microsoft.com/office/drawing/2015/10/21/chartex" xmlns:cx3="http://schemas.microsoft.com/office/drawing/2016/5/9/chartex" xmlns:cx4="http://schemas.microsoft.com/office/drawing/2016/5/10/chartex" xmlns:cx5="http://schemas.microsoft.com/office/drawing/2016/5/11/chartex" xmlns:cx6="http://schemas.microsoft.com/office/drawing/2016/5/12/chartex" xmlns:cx7="http://schemas.microsoft.com/office/drawing/2016/5/13/chartex" xmlns:cx8="http://schemas.microsoft.com/office/drawing/2016/5/14/chartex" xmlns:mc="http://schemas.openxmlformats.org/markup-compatibility/2006" xmlns:aink="http://schemas.microsoft.com/office/drawing/2016/ink" xmlns:am3d="http://schemas.microsoft.com/office/drawing/2017/model3d" xmlns:o="urn:schemas-microsoft-com:office:office" xmlns:oel="http://schemas.microsoft.com/office/2019/extlst" xmlns:r="http://schemas.openxmlformats.org/officeDocument/2006/relationships" xmlns:m="http://schemas.openxmlformats.org/officeDocument/2006/math" xmlns:v="urn:schemas-microsoft-com:vml" xmlns:wp14="http://schemas.microsoft.com/office/word/2010/wordprocessingDrawing" xmlns:wp="http://schemas.openxmlformats.org/drawingml/2006/wordprocessingDrawing" xmlns:w10="urn:schemas-microsoft-com:office:word" xmlns:w="http://schemas.openxmlformats.org/wordprocessingml/2006/main" xmlns:w14="http://schemas.microsoft.com/office/word/2010/wordml" xmlns:w15="http://schemas.microsoft.com/office/word/2012/wordml" xmlns:w16cex="http://schemas.microsoft.com/office/word/2018/wordml/cex" xmlns:w16cid="http://schemas.microsoft.com/office/word/2016/wordml/cid" xmlns:w16="http://schemas.microsoft.com/office/word/2018/wordml" xmlns:w16sdtdh="http://schemas.microsoft.com/office/word/2020/wordml/sdtdatahash" xmlns:w16se="http://schemas.microsoft.com/office/word/2015/wordml/symex" xmlns:wpg="http://schemas.microsoft.com/office/word/2010/wordprocessingGroup" xmlns:wpi="http://schemas.microsoft.com/office/word/2010/wordprocessingInk" xmlns:wne="http://schemas.microsoft.com/office/word/2006/wordml" xmlns:wps="http://schemas.microsoft.com/office/word/2010/wordprocessingShape" mc:Ignorable="w14 w15 w16se w16cid w16 w16cex w16sdtdh wp14">
   <w:p>
     <w:pPr>
       <w:spacing w:line="240" w:lineRule="auto"/>
@@ -1867,7 +1730,7 @@
 </file>
 
 <file path=word/footer2.xml><?xml version="1.0" encoding="utf-8"?>
-<w:ftr xmlns:wpc="http://schemas.microsoft.com/office/word/2010/wordprocessingCanvas" xmlns:cx="http://schemas.microsoft.com/office/drawing/2014/chartex" xmlns:cx1="http://schemas.microsoft.com/office/drawing/2015/9/8/chartex" xmlns:cx2="http://schemas.microsoft.com/office/drawing/2015/10/21/chartex" xmlns:cx3="http://schemas.microsoft.com/office/drawing/2016/5/9/chartex" xmlns:cx4="http://schemas.microsoft.com/office/drawing/2016/5/10/chartex" xmlns:cx5="http://schemas.microsoft.com/office/drawing/2016/5/11/chartex" xmlns:cx6="http://schemas.microsoft.com/office/drawing/2016/5/12/chartex" xmlns:cx7="http://schemas.microsoft.com/office/drawing/2016/5/13/chartex" xmlns:cx8="http://schemas.microsoft.com/office/drawing/2016/5/14/chartex" xmlns:mc="http://schemas.openxmlformats.org/markup-compatibility/2006" xmlns:aink="http://schemas.microsoft.com/office/drawing/2016/ink" xmlns:am3d="http://schemas.microsoft.com/office/drawing/2017/model3d" xmlns:o="urn:schemas-microsoft-com:office:office" xmlns:r="http://schemas.openxmlformats.org/officeDocument/2006/relationships" xmlns:m="http://schemas.openxmlformats.org/officeDocument/2006/math" xmlns:v="urn:schemas-microsoft-com:vml" xmlns:wp14="http://schemas.microsoft.com/office/word/2010/wordprocessingDrawing" xmlns:wp="http://schemas.openxmlformats.org/drawingml/2006/wordprocessingDrawing" xmlns:w10="urn:schemas-microsoft-com:office:word" xmlns:w="http://schemas.openxmlformats.org/wordprocessingml/2006/main" xmlns:w14="http://schemas.microsoft.com/office/word/2010/wordml" xmlns:w15="http://schemas.microsoft.com/office/word/2012/wordml" xmlns:w16cex="http://schemas.microsoft.com/office/word/2018/wordml/cex" xmlns:w16cid="http://schemas.microsoft.com/office/word/2016/wordml/cid" xmlns:w16="http://schemas.microsoft.com/office/word/2018/wordml" xmlns:w16sdtdh="http://schemas.microsoft.com/office/word/2020/wordml/sdtdatahash" xmlns:w16se="http://schemas.microsoft.com/office/word/2015/wordml/symex" xmlns:wpg="http://schemas.microsoft.com/office/word/2010/wordprocessingGroup" xmlns:wpi="http://schemas.microsoft.com/office/word/2010/wordprocessingInk" xmlns:wne="http://schemas.microsoft.com/office/word/2006/wordml" xmlns:wps="http://schemas.microsoft.com/office/word/2010/wordprocessingShape" mc:Ignorable="w14 w15 w16se w16cid w16 w16cex w16sdtdh wp14">
+<w:ftr xmlns:wpc="http://schemas.microsoft.com/office/word/2010/wordprocessingCanvas" xmlns:cx="http://schemas.microsoft.com/office/drawing/2014/chartex" xmlns:cx1="http://schemas.microsoft.com/office/drawing/2015/9/8/chartex" xmlns:cx2="http://schemas.microsoft.com/office/drawing/2015/10/21/chartex" xmlns:cx3="http://schemas.microsoft.com/office/drawing/2016/5/9/chartex" xmlns:cx4="http://schemas.microsoft.com/office/drawing/2016/5/10/chartex" xmlns:cx5="http://schemas.microsoft.com/office/drawing/2016/5/11/chartex" xmlns:cx6="http://schemas.microsoft.com/office/drawing/2016/5/12/chartex" xmlns:cx7="http://schemas.microsoft.com/office/drawing/2016/5/13/chartex" xmlns:cx8="http://schemas.microsoft.com/office/drawing/2016/5/14/chartex" xmlns:mc="http://schemas.openxmlformats.org/markup-compatibility/2006" xmlns:aink="http://schemas.microsoft.com/office/drawing/2016/ink" xmlns:am3d="http://schemas.microsoft.com/office/drawing/2017/model3d" xmlns:o="urn:schemas-microsoft-com:office:office" xmlns:oel="http://schemas.microsoft.com/office/2019/extlst" xmlns:r="http://schemas.openxmlformats.org/officeDocument/2006/relationships" xmlns:m="http://schemas.openxmlformats.org/officeDocument/2006/math" xmlns:v="urn:schemas-microsoft-com:vml" xmlns:wp14="http://schemas.microsoft.com/office/word/2010/wordprocessingDrawing" xmlns:wp="http://schemas.openxmlformats.org/drawingml/2006/wordprocessingDrawing" xmlns:w10="urn:schemas-microsoft-com:office:word" xmlns:w="http://schemas.openxmlformats.org/wordprocessingml/2006/main" xmlns:w14="http://schemas.microsoft.com/office/word/2010/wordml" xmlns:w15="http://schemas.microsoft.com/office/word/2012/wordml" xmlns:w16cex="http://schemas.microsoft.com/office/word/2018/wordml/cex" xmlns:w16cid="http://schemas.microsoft.com/office/word/2016/wordml/cid" xmlns:w16="http://schemas.microsoft.com/office/word/2018/wordml" xmlns:w16sdtdh="http://schemas.microsoft.com/office/word/2020/wordml/sdtdatahash" xmlns:w16se="http://schemas.microsoft.com/office/word/2015/wordml/symex" xmlns:wpg="http://schemas.microsoft.com/office/word/2010/wordprocessingGroup" xmlns:wpi="http://schemas.microsoft.com/office/word/2010/wordprocessingInk" xmlns:wne="http://schemas.microsoft.com/office/word/2006/wordml" xmlns:wps="http://schemas.microsoft.com/office/word/2010/wordprocessingShape" mc:Ignorable="w14 w15 w16se w16cid w16 w16cex w16sdtdh wp14">
   <w:p>
     <w:pPr>
       <w:spacing w:line="240" w:lineRule="auto"/>
@@ -1877,7 +1740,7 @@
 </file>
 
 <file path=word/footnotes.xml><?xml version="1.0" encoding="utf-8"?>
-<w:footnotes xmlns:wpc="http://schemas.microsoft.com/office/word/2010/wordprocessingCanvas" xmlns:cx="http://schemas.microsoft.com/office/drawing/2014/chartex" xmlns:cx1="http://schemas.microsoft.com/office/drawing/2015/9/8/chartex" xmlns:cx2="http://schemas.microsoft.com/office/drawing/2015/10/21/chartex" xmlns:cx3="http://schemas.microsoft.com/office/drawing/2016/5/9/chartex" xmlns:cx4="http://schemas.microsoft.com/office/drawing/2016/5/10/chartex" xmlns:cx5="http://schemas.microsoft.com/office/drawing/2016/5/11/chartex" xmlns:cx6="http://schemas.microsoft.com/office/drawing/2016/5/12/chartex" xmlns:cx7="http://schemas.microsoft.com/office/drawing/2016/5/13/chartex" xmlns:cx8="http://schemas.microsoft.com/office/drawing/2016/5/14/chartex" xmlns:mc="http://schemas.openxmlformats.org/markup-compatibility/2006" xmlns:aink="http://schemas.microsoft.com/office/drawing/2016/ink" xmlns:am3d="http://schemas.microsoft.com/office/drawing/2017/model3d" xmlns:o="urn:schemas-microsoft-com:office:office" xmlns:r="http://schemas.openxmlformats.org/officeDocument/2006/relationships" xmlns:m="http://schemas.openxmlformats.org/officeDocument/2006/math" xmlns:v="urn:schemas-microsoft-com:vml" xmlns:wp14="http://schemas.microsoft.com/office/word/2010/wordprocessingDrawing" xmlns:wp="http://schemas.openxmlformats.org/drawingml/2006/wordprocessingDrawing" xmlns:w10="urn:schemas-microsoft-com:office:word" xmlns:w="http://schemas.openxmlformats.org/wordprocessingml/2006/main" xmlns:w14="http://schemas.microsoft.com/office/word/2010/wordml" xmlns:w15="http://schemas.microsoft.com/office/word/2012/wordml" xmlns:w16cex="http://schemas.microsoft.com/office/word/2018/wordml/cex" xmlns:w16cid="http://schemas.microsoft.com/office/word/2016/wordml/cid" xmlns:w16="http://schemas.microsoft.com/office/word/2018/wordml" xmlns:w16sdtdh="http://schemas.microsoft.com/office/word/2020/wordml/sdtdatahash" xmlns:w16se="http://schemas.microsoft.com/office/word/2015/wordml/symex" xmlns:wpg="http://schemas.microsoft.com/office/word/2010/wordprocessingGroup" xmlns:wpi="http://schemas.microsoft.com/office/word/2010/wordprocessingInk" xmlns:wne="http://schemas.microsoft.com/office/word/2006/wordml" xmlns:wps="http://schemas.microsoft.com/office/word/2010/wordprocessingShape" mc:Ignorable="w14 w15 w16se w16cid w16 w16cex w16sdtdh wp14">
+<w:footnotes xmlns:wpc="http://schemas.microsoft.com/office/word/2010/wordprocessingCanvas" xmlns:cx="http://schemas.microsoft.com/office/drawing/2014/chartex" xmlns:cx1="http://schemas.microsoft.com/office/drawing/2015/9/8/chartex" xmlns:cx2="http://schemas.microsoft.com/office/drawing/2015/10/21/chartex" xmlns:cx3="http://schemas.microsoft.com/office/drawing/2016/5/9/chartex" xmlns:cx4="http://schemas.microsoft.com/office/drawing/2016/5/10/chartex" xmlns:cx5="http://schemas.microsoft.com/office/drawing/2016/5/11/chartex" xmlns:cx6="http://schemas.microsoft.com/office/drawing/2016/5/12/chartex" xmlns:cx7="http://schemas.microsoft.com/office/drawing/2016/5/13/chartex" xmlns:cx8="http://schemas.microsoft.com/office/drawing/2016/5/14/chartex" xmlns:mc="http://schemas.openxmlformats.org/markup-compatibility/2006" xmlns:aink="http://schemas.microsoft.com/office/drawing/2016/ink" xmlns:am3d="http://schemas.microsoft.com/office/drawing/2017/model3d" xmlns:o="urn:schemas-microsoft-com:office:office" xmlns:oel="http://schemas.microsoft.com/office/2019/extlst" xmlns:r="http://schemas.openxmlformats.org/officeDocument/2006/relationships" xmlns:m="http://schemas.openxmlformats.org/officeDocument/2006/math" xmlns:v="urn:schemas-microsoft-com:vml" xmlns:wp14="http://schemas.microsoft.com/office/word/2010/wordprocessingDrawing" xmlns:wp="http://schemas.openxmlformats.org/drawingml/2006/wordprocessingDrawing" xmlns:w10="urn:schemas-microsoft-com:office:word" xmlns:w="http://schemas.openxmlformats.org/wordprocessingml/2006/main" xmlns:w14="http://schemas.microsoft.com/office/word/2010/wordml" xmlns:w15="http://schemas.microsoft.com/office/word/2012/wordml" xmlns:w16cex="http://schemas.microsoft.com/office/word/2018/wordml/cex" xmlns:w16cid="http://schemas.microsoft.com/office/word/2016/wordml/cid" xmlns:w16="http://schemas.microsoft.com/office/word/2018/wordml" xmlns:w16sdtdh="http://schemas.microsoft.com/office/word/2020/wordml/sdtdatahash" xmlns:w16se="http://schemas.microsoft.com/office/word/2015/wordml/symex" xmlns:wpg="http://schemas.microsoft.com/office/word/2010/wordprocessingGroup" xmlns:wpi="http://schemas.microsoft.com/office/word/2010/wordprocessingInk" xmlns:wne="http://schemas.microsoft.com/office/word/2006/wordml" xmlns:wps="http://schemas.microsoft.com/office/word/2010/wordprocessingShape" mc:Ignorable="w14 w15 w16se w16cid w16 w16cex w16sdtdh wp14">
   <w:footnote w:type="separator" w:id="-1">
     <w:p>
       <w:pPr>
@@ -1902,7 +1765,7 @@
 </file>
 
 <file path=word/header1.xml><?xml version="1.0" encoding="utf-8"?>
-<w:hdr xmlns:wpc="http://schemas.microsoft.com/office/word/2010/wordprocessingCanvas" xmlns:cx="http://schemas.microsoft.com/office/drawing/2014/chartex" xmlns:cx1="http://schemas.microsoft.com/office/drawing/2015/9/8/chartex" xmlns:cx2="http://schemas.microsoft.com/office/drawing/2015/10/21/chartex" xmlns:cx3="http://schemas.microsoft.com/office/drawing/2016/5/9/chartex" xmlns:cx4="http://schemas.microsoft.com/office/drawing/2016/5/10/chartex" xmlns:cx5="http://schemas.microsoft.com/office/drawing/2016/5/11/chartex" xmlns:cx6="http://schemas.microsoft.com/office/drawing/2016/5/12/chartex" xmlns:cx7="http://schemas.microsoft.com/office/drawing/2016/5/13/chartex" xmlns:cx8="http://schemas.microsoft.com/office/drawing/2016/5/14/chartex" xmlns:mc="http://schemas.openxmlformats.org/markup-compatibility/2006" xmlns:aink="http://schemas.microsoft.com/office/drawing/2016/ink" xmlns:am3d="http://schemas.microsoft.com/office/drawing/2017/model3d" xmlns:o="urn:schemas-microsoft-com:office:office" xmlns:r="http://schemas.openxmlformats.org/officeDocument/2006/relationships" xmlns:m="http://schemas.openxmlformats.org/officeDocument/2006/math" xmlns:v="urn:schemas-microsoft-com:vml" xmlns:wp14="http://schemas.microsoft.com/office/word/2010/wordprocessingDrawing" xmlns:wp="http://schemas.openxmlformats.org/drawingml/2006/wordprocessingDrawing" xmlns:w10="urn:schemas-microsoft-com:office:word" xmlns:w="http://schemas.openxmlformats.org/wordprocessingml/2006/main" xmlns:w14="http://schemas.microsoft.com/office/word/2010/wordml" xmlns:w15="http://schemas.microsoft.com/office/word/2012/wordml" xmlns:w16cex="http://schemas.microsoft.com/office/word/2018/wordml/cex" xmlns:w16cid="http://schemas.microsoft.com/office/word/2016/wordml/cid" xmlns:w16="http://schemas.microsoft.com/office/word/2018/wordml" xmlns:w16sdtdh="http://schemas.microsoft.com/office/word/2020/wordml/sdtdatahash" xmlns:w16se="http://schemas.microsoft.com/office/word/2015/wordml/symex" xmlns:wpg="http://schemas.microsoft.com/office/word/2010/wordprocessingGroup" xmlns:wpi="http://schemas.microsoft.com/office/word/2010/wordprocessingInk" xmlns:wne="http://schemas.microsoft.com/office/word/2006/wordml" xmlns:wps="http://schemas.microsoft.com/office/word/2010/wordprocessingShape" mc:Ignorable="w14 w15 w16se w16cid w16 w16cex w16sdtdh wp14">
+<w:hdr xmlns:wpc="http://schemas.microsoft.com/office/word/2010/wordprocessingCanvas" xmlns:cx="http://schemas.microsoft.com/office/drawing/2014/chartex" xmlns:cx1="http://schemas.microsoft.com/office/drawing/2015/9/8/chartex" xmlns:cx2="http://schemas.microsoft.com/office/drawing/2015/10/21/chartex" xmlns:cx3="http://schemas.microsoft.com/office/drawing/2016/5/9/chartex" xmlns:cx4="http://schemas.microsoft.com/office/drawing/2016/5/10/chartex" xmlns:cx5="http://schemas.microsoft.com/office/drawing/2016/5/11/chartex" xmlns:cx6="http://schemas.microsoft.com/office/drawing/2016/5/12/chartex" xmlns:cx7="http://schemas.microsoft.com/office/drawing/2016/5/13/chartex" xmlns:cx8="http://schemas.microsoft.com/office/drawing/2016/5/14/chartex" xmlns:mc="http://schemas.openxmlformats.org/markup-compatibility/2006" xmlns:aink="http://schemas.microsoft.com/office/drawing/2016/ink" xmlns:am3d="http://schemas.microsoft.com/office/drawing/2017/model3d" xmlns:o="urn:schemas-microsoft-com:office:office" xmlns:oel="http://schemas.microsoft.com/office/2019/extlst" xmlns:r="http://schemas.openxmlformats.org/officeDocument/2006/relationships" xmlns:m="http://schemas.openxmlformats.org/officeDocument/2006/math" xmlns:v="urn:schemas-microsoft-com:vml" xmlns:wp14="http://schemas.microsoft.com/office/word/2010/wordprocessingDrawing" xmlns:wp="http://schemas.openxmlformats.org/drawingml/2006/wordprocessingDrawing" xmlns:w10="urn:schemas-microsoft-com:office:word" xmlns:w="http://schemas.openxmlformats.org/wordprocessingml/2006/main" xmlns:w14="http://schemas.microsoft.com/office/word/2010/wordml" xmlns:w15="http://schemas.microsoft.com/office/word/2012/wordml" xmlns:w16cex="http://schemas.microsoft.com/office/word/2018/wordml/cex" xmlns:w16cid="http://schemas.microsoft.com/office/word/2016/wordml/cid" xmlns:w16="http://schemas.microsoft.com/office/word/2018/wordml" xmlns:w16sdtdh="http://schemas.microsoft.com/office/word/2020/wordml/sdtdatahash" xmlns:w16se="http://schemas.microsoft.com/office/word/2015/wordml/symex" xmlns:wpg="http://schemas.microsoft.com/office/word/2010/wordprocessingGroup" xmlns:wpi="http://schemas.microsoft.com/office/word/2010/wordprocessingInk" xmlns:wne="http://schemas.microsoft.com/office/word/2006/wordml" xmlns:wps="http://schemas.microsoft.com/office/word/2010/wordprocessingShape" mc:Ignorable="w14 w15 w16se w16cid w16 w16cex w16sdtdh wp14">
   <w:p>
     <w:r>
       <w:t>DP2 2021/22</w:t>
@@ -1930,8 +1793,6 @@
     </w:r>
     <w:r>
       <w:tab/>
-    </w:r>
-    <w:r>
       <w:t xml:space="preserve">                    Grupo: E7.02</w:t>
     </w:r>
   </w:p>
@@ -1939,13 +1800,13 @@
 </file>
 
 <file path=word/header2.xml><?xml version="1.0" encoding="utf-8"?>
-<w:hdr xmlns:wpc="http://schemas.microsoft.com/office/word/2010/wordprocessingCanvas" xmlns:cx="http://schemas.microsoft.com/office/drawing/2014/chartex" xmlns:cx1="http://schemas.microsoft.com/office/drawing/2015/9/8/chartex" xmlns:cx2="http://schemas.microsoft.com/office/drawing/2015/10/21/chartex" xmlns:cx3="http://schemas.microsoft.com/office/drawing/2016/5/9/chartex" xmlns:cx4="http://schemas.microsoft.com/office/drawing/2016/5/10/chartex" xmlns:cx5="http://schemas.microsoft.com/office/drawing/2016/5/11/chartex" xmlns:cx6="http://schemas.microsoft.com/office/drawing/2016/5/12/chartex" xmlns:cx7="http://schemas.microsoft.com/office/drawing/2016/5/13/chartex" xmlns:cx8="http://schemas.microsoft.com/office/drawing/2016/5/14/chartex" xmlns:mc="http://schemas.openxmlformats.org/markup-compatibility/2006" xmlns:aink="http://schemas.microsoft.com/office/drawing/2016/ink" xmlns:am3d="http://schemas.microsoft.com/office/drawing/2017/model3d" xmlns:o="urn:schemas-microsoft-com:office:office" xmlns:r="http://schemas.openxmlformats.org/officeDocument/2006/relationships" xmlns:m="http://schemas.openxmlformats.org/officeDocument/2006/math" xmlns:v="urn:schemas-microsoft-com:vml" xmlns:wp14="http://schemas.microsoft.com/office/word/2010/wordprocessingDrawing" xmlns:wp="http://schemas.openxmlformats.org/drawingml/2006/wordprocessingDrawing" xmlns:w10="urn:schemas-microsoft-com:office:word" xmlns:w="http://schemas.openxmlformats.org/wordprocessingml/2006/main" xmlns:w14="http://schemas.microsoft.com/office/word/2010/wordml" xmlns:w15="http://schemas.microsoft.com/office/word/2012/wordml" xmlns:w16cex="http://schemas.microsoft.com/office/word/2018/wordml/cex" xmlns:w16cid="http://schemas.microsoft.com/office/word/2016/wordml/cid" xmlns:w16="http://schemas.microsoft.com/office/word/2018/wordml" xmlns:w16sdtdh="http://schemas.microsoft.com/office/word/2020/wordml/sdtdatahash" xmlns:w16se="http://schemas.microsoft.com/office/word/2015/wordml/symex" xmlns:wpg="http://schemas.microsoft.com/office/word/2010/wordprocessingGroup" xmlns:wpi="http://schemas.microsoft.com/office/word/2010/wordprocessingInk" xmlns:wne="http://schemas.microsoft.com/office/word/2006/wordml" xmlns:wps="http://schemas.microsoft.com/office/word/2010/wordprocessingShape" mc:Ignorable="w14 w15 w16se w16cid w16 w16cex w16sdtdh wp14">
+<w:hdr xmlns:wpc="http://schemas.microsoft.com/office/word/2010/wordprocessingCanvas" xmlns:cx="http://schemas.microsoft.com/office/drawing/2014/chartex" xmlns:cx1="http://schemas.microsoft.com/office/drawing/2015/9/8/chartex" xmlns:cx2="http://schemas.microsoft.com/office/drawing/2015/10/21/chartex" xmlns:cx3="http://schemas.microsoft.com/office/drawing/2016/5/9/chartex" xmlns:cx4="http://schemas.microsoft.com/office/drawing/2016/5/10/chartex" xmlns:cx5="http://schemas.microsoft.com/office/drawing/2016/5/11/chartex" xmlns:cx6="http://schemas.microsoft.com/office/drawing/2016/5/12/chartex" xmlns:cx7="http://schemas.microsoft.com/office/drawing/2016/5/13/chartex" xmlns:cx8="http://schemas.microsoft.com/office/drawing/2016/5/14/chartex" xmlns:mc="http://schemas.openxmlformats.org/markup-compatibility/2006" xmlns:aink="http://schemas.microsoft.com/office/drawing/2016/ink" xmlns:am3d="http://schemas.microsoft.com/office/drawing/2017/model3d" xmlns:o="urn:schemas-microsoft-com:office:office" xmlns:oel="http://schemas.microsoft.com/office/2019/extlst" xmlns:r="http://schemas.openxmlformats.org/officeDocument/2006/relationships" xmlns:m="http://schemas.openxmlformats.org/officeDocument/2006/math" xmlns:v="urn:schemas-microsoft-com:vml" xmlns:wp14="http://schemas.microsoft.com/office/word/2010/wordprocessingDrawing" xmlns:wp="http://schemas.openxmlformats.org/drawingml/2006/wordprocessingDrawing" xmlns:w10="urn:schemas-microsoft-com:office:word" xmlns:w="http://schemas.openxmlformats.org/wordprocessingml/2006/main" xmlns:w14="http://schemas.microsoft.com/office/word/2010/wordml" xmlns:w15="http://schemas.microsoft.com/office/word/2012/wordml" xmlns:w16cex="http://schemas.microsoft.com/office/word/2018/wordml/cex" xmlns:w16cid="http://schemas.microsoft.com/office/word/2016/wordml/cid" xmlns:w16="http://schemas.microsoft.com/office/word/2018/wordml" xmlns:w16sdtdh="http://schemas.microsoft.com/office/word/2020/wordml/sdtdatahash" xmlns:w16se="http://schemas.microsoft.com/office/word/2015/wordml/symex" xmlns:wpg="http://schemas.microsoft.com/office/word/2010/wordprocessingGroup" xmlns:wpi="http://schemas.microsoft.com/office/word/2010/wordprocessingInk" xmlns:wne="http://schemas.microsoft.com/office/word/2006/wordml" xmlns:wps="http://schemas.microsoft.com/office/word/2010/wordprocessingShape" mc:Ignorable="w14 w15 w16se w16cid w16 w16cex w16sdtdh wp14">
   <w:p/>
 </w:hdr>
 </file>
 
 <file path=word/numbering.xml><?xml version="1.0" encoding="utf-8"?>
-<w:numbering xmlns:wpc="http://schemas.microsoft.com/office/word/2010/wordprocessingCanvas" xmlns:cx="http://schemas.microsoft.com/office/drawing/2014/chartex" xmlns:cx1="http://schemas.microsoft.com/office/drawing/2015/9/8/chartex" xmlns:cx2="http://schemas.microsoft.com/office/drawing/2015/10/21/chartex" xmlns:cx3="http://schemas.microsoft.com/office/drawing/2016/5/9/chartex" xmlns:cx4="http://schemas.microsoft.com/office/drawing/2016/5/10/chartex" xmlns:cx5="http://schemas.microsoft.com/office/drawing/2016/5/11/chartex" xmlns:cx6="http://schemas.microsoft.com/office/drawing/2016/5/12/chartex" xmlns:cx7="http://schemas.microsoft.com/office/drawing/2016/5/13/chartex" xmlns:cx8="http://schemas.microsoft.com/office/drawing/2016/5/14/chartex" xmlns:mc="http://schemas.openxmlformats.org/markup-compatibility/2006" xmlns:aink="http://schemas.microsoft.com/office/drawing/2016/ink" xmlns:am3d="http://schemas.microsoft.com/office/drawing/2017/model3d" xmlns:o="urn:schemas-microsoft-com:office:office" xmlns:r="http://schemas.openxmlformats.org/officeDocument/2006/relationships" xmlns:m="http://schemas.openxmlformats.org/officeDocument/2006/math" xmlns:v="urn:schemas-microsoft-com:vml" xmlns:wp14="http://schemas.microsoft.com/office/word/2010/wordprocessingDrawing" xmlns:wp="http://schemas.openxmlformats.org/drawingml/2006/wordprocessingDrawing" xmlns:w10="urn:schemas-microsoft-com:office:word" xmlns:w="http://schemas.openxmlformats.org/wordprocessingml/2006/main" xmlns:w14="http://schemas.microsoft.com/office/word/2010/wordml" xmlns:w15="http://schemas.microsoft.com/office/word/2012/wordml" xmlns:w16cex="http://schemas.microsoft.com/office/word/2018/wordml/cex" xmlns:w16cid="http://schemas.microsoft.com/office/word/2016/wordml/cid" xmlns:w16="http://schemas.microsoft.com/office/word/2018/wordml" xmlns:w16sdtdh="http://schemas.microsoft.com/office/word/2020/wordml/sdtdatahash" xmlns:w16se="http://schemas.microsoft.com/office/word/2015/wordml/symex" xmlns:wpg="http://schemas.microsoft.com/office/word/2010/wordprocessingGroup" xmlns:wpi="http://schemas.microsoft.com/office/word/2010/wordprocessingInk" xmlns:wne="http://schemas.microsoft.com/office/word/2006/wordml" xmlns:wps="http://schemas.microsoft.com/office/word/2010/wordprocessingShape" mc:Ignorable="w14 w15 w16se w16cid w16 w16cex w16sdtdh wp14">
+<w:numbering xmlns:wpc="http://schemas.microsoft.com/office/word/2010/wordprocessingCanvas" xmlns:cx="http://schemas.microsoft.com/office/drawing/2014/chartex" xmlns:cx1="http://schemas.microsoft.com/office/drawing/2015/9/8/chartex" xmlns:cx2="http://schemas.microsoft.com/office/drawing/2015/10/21/chartex" xmlns:cx3="http://schemas.microsoft.com/office/drawing/2016/5/9/chartex" xmlns:cx4="http://schemas.microsoft.com/office/drawing/2016/5/10/chartex" xmlns:cx5="http://schemas.microsoft.com/office/drawing/2016/5/11/chartex" xmlns:cx6="http://schemas.microsoft.com/office/drawing/2016/5/12/chartex" xmlns:cx7="http://schemas.microsoft.com/office/drawing/2016/5/13/chartex" xmlns:cx8="http://schemas.microsoft.com/office/drawing/2016/5/14/chartex" xmlns:mc="http://schemas.openxmlformats.org/markup-compatibility/2006" xmlns:aink="http://schemas.microsoft.com/office/drawing/2016/ink" xmlns:am3d="http://schemas.microsoft.com/office/drawing/2017/model3d" xmlns:o="urn:schemas-microsoft-com:office:office" xmlns:oel="http://schemas.microsoft.com/office/2019/extlst" xmlns:r="http://schemas.openxmlformats.org/officeDocument/2006/relationships" xmlns:m="http://schemas.openxmlformats.org/officeDocument/2006/math" xmlns:v="urn:schemas-microsoft-com:vml" xmlns:wp14="http://schemas.microsoft.com/office/word/2010/wordprocessingDrawing" xmlns:wp="http://schemas.openxmlformats.org/drawingml/2006/wordprocessingDrawing" xmlns:w10="urn:schemas-microsoft-com:office:word" xmlns:w="http://schemas.openxmlformats.org/wordprocessingml/2006/main" xmlns:w14="http://schemas.microsoft.com/office/word/2010/wordml" xmlns:w15="http://schemas.microsoft.com/office/word/2012/wordml" xmlns:w16cex="http://schemas.microsoft.com/office/word/2018/wordml/cex" xmlns:w16cid="http://schemas.microsoft.com/office/word/2016/wordml/cid" xmlns:w16="http://schemas.microsoft.com/office/word/2018/wordml" xmlns:w16sdtdh="http://schemas.microsoft.com/office/word/2020/wordml/sdtdatahash" xmlns:w16se="http://schemas.microsoft.com/office/word/2015/wordml/symex" xmlns:wpg="http://schemas.microsoft.com/office/word/2010/wordprocessingGroup" xmlns:wpi="http://schemas.microsoft.com/office/word/2010/wordprocessingInk" xmlns:wne="http://schemas.microsoft.com/office/word/2006/wordml" xmlns:wps="http://schemas.microsoft.com/office/word/2010/wordprocessingShape" mc:Ignorable="w14 w15 w16se w16cid w16 w16cex w16sdtdh wp14">
   <w:abstractNum w:abstractNumId="0" w15:restartNumberingAfterBreak="0">
     <w:nsid w:val="374E59DF"/>
     <w:multiLevelType w:val="multilevel"/>
@@ -2172,10 +2033,10 @@
       </w:rPr>
     </w:lvl>
   </w:abstractNum>
-  <w:num w:numId="1">
+  <w:num w:numId="1" w16cid:durableId="559051593">
     <w:abstractNumId w:val="1"/>
   </w:num>
-  <w:num w:numId="2">
+  <w:num w:numId="2" w16cid:durableId="792791472">
     <w:abstractNumId w:val="0"/>
   </w:num>
 </w:numbering>

</xml_diff>